<commit_message>
Dodatak modelu i kreiran test kontroler
</commit_message>
<xml_diff>
--- a/Predlog projekta.docx
+++ b/Predlog projekta.docx
@@ -4217,6 +4217,13 @@
           <w:sz w:val="24"/>
           <w:szCs w:val="24"/>
         </w:rPr>
+        <w:t>:</w:t>
+      </w:r>
+      <w:r>
+        <w:rPr>
+          <w:sz w:val="24"/>
+          <w:szCs w:val="24"/>
+        </w:rPr>
         <w:br/>
       </w:r>
       <w:r>
@@ -4465,7 +4472,23 @@
           <w:sz w:val="24"/>
           <w:szCs w:val="24"/>
         </w:rPr>
-        <w:t xml:space="preserve"> (izračunat u III grupi pravila), desiće se alarm koji će obavestiti doktora o </w:t>
+        <w:t xml:space="preserve"> (izračunat u </w:t>
+      </w:r>
+      <w:r>
+        <w:rPr>
+          <w:i/>
+          <w:iCs/>
+          <w:sz w:val="24"/>
+          <w:szCs w:val="24"/>
+        </w:rPr>
+        <w:t>III grupa pravila podgrupa a) pravilo 4.</w:t>
+      </w:r>
+      <w:r>
+        <w:rPr>
+          <w:sz w:val="24"/>
+          <w:szCs w:val="24"/>
+        </w:rPr>
+        <w:t xml:space="preserve">), desiće se alarm koji će obavestiti doktora o </w:t>
       </w:r>
       <w:r>
         <w:rPr>
@@ -5286,17 +5309,14 @@
         <w:t>, podgrupa a)</w:t>
       </w:r>
       <w:r>
-        <w:t xml:space="preserve">, a zatim i 2. pravilo </w:t>
-      </w:r>
-      <w:r>
-        <w:t>iz III grupe, podgrupa a)</w:t>
+        <w:t>, a zatim i 2. pravilo iz III grupe, podgrupa a)</w:t>
       </w:r>
       <w:r>
         <w:t>.</w:t>
       </w:r>
       <w:r>
         <w:br/>
-        <w:t>Nakon izvršavanja „zelenih pravila“ dobijene vrednosti su:</w:t>
+        <w:t>Nakon izvršavanja dobijene vrednosti su:</w:t>
       </w:r>
     </w:p>
     <w:p>
@@ -5362,7 +5382,13 @@
     <w:p>
       <w:r>
         <w:tab/>
-        <w:t>Nakon izvršavanja „narandžastog pravila“ dobijena vrednost je:</w:t>
+        <w:t xml:space="preserve">Nakon </w:t>
+      </w:r>
+      <w:r>
+        <w:t xml:space="preserve">daljeg </w:t>
+      </w:r>
+      <w:r>
+        <w:t>izvršavanja dobijena vrednost je:</w:t>
       </w:r>
     </w:p>
     <w:p>
@@ -5595,7 +5621,16 @@
         <w:t xml:space="preserve">Okida se pravilo za klasifikaciju namirnice </w:t>
       </w:r>
       <w:r>
-        <w:t>iz I grupe i</w:t>
+        <w:t xml:space="preserve">iz </w:t>
+      </w:r>
+      <w:r>
+        <w:t>I grup</w:t>
+      </w:r>
+      <w:r>
+        <w:t>e</w:t>
+      </w:r>
+      <w:r>
+        <w:t xml:space="preserve"> i</w:t>
       </w:r>
       <w:r>
         <w:t xml:space="preserve"> izlaz je:</w:t>
@@ -5824,7 +5859,13 @@
       </w:r>
       <w:r>
         <w:lastRenderedPageBreak/>
-        <w:t>doktoru se izlistavaju svi pogodni obroci i terapije.</w:t>
+        <w:t>doktoru se izlistavaju svi pogodni obroci i terapije</w:t>
+      </w:r>
+      <w:r>
+        <w:t xml:space="preserve"> na osnovu pravila iz III grupe</w:t>
+      </w:r>
+      <w:r>
+        <w:t>.</w:t>
       </w:r>
       <w:r>
         <w:br/>

</xml_diff>